<commit_message>
updated the question 3 for good
</commit_message>
<xml_diff>
--- a/question3/Question 3 outputs for different scenarios.docx
+++ b/question3/Question 3 outputs for different scenarios.docx
@@ -670,6 +670,7 @@
     </w:p>
     <w:p>
       <w:pPr>
+        <w:ind w:left="720"/>
         <w:rPr>
           <w:sz w:val="32"/>
           <w:szCs w:val="32"/>
@@ -701,6 +702,7 @@
     </w:p>
     <w:p>
       <w:pPr>
+        <w:ind w:left="720"/>
         <w:rPr>
           <w:sz w:val="32"/>
           <w:szCs w:val="32"/>
@@ -716,6 +718,7 @@
     </w:p>
     <w:p>
       <w:pPr>
+        <w:ind w:left="720"/>
         <w:rPr>
           <w:sz w:val="32"/>
           <w:szCs w:val="32"/>
@@ -731,6 +734,7 @@
     </w:p>
     <w:p>
       <w:pPr>
+        <w:ind w:left="720"/>
         <w:rPr>
           <w:sz w:val="32"/>
           <w:szCs w:val="32"/>
@@ -762,6 +766,7 @@
     </w:p>
     <w:p>
       <w:pPr>
+        <w:ind w:left="720"/>
         <w:rPr>
           <w:sz w:val="32"/>
           <w:szCs w:val="32"/>
@@ -793,6 +798,7 @@
     </w:p>
     <w:p>
       <w:pPr>
+        <w:ind w:left="720"/>
         <w:rPr>
           <w:sz w:val="32"/>
           <w:szCs w:val="32"/>
@@ -808,6 +814,7 @@
     </w:p>
     <w:p>
       <w:pPr>
+        <w:ind w:left="720"/>
         <w:rPr>
           <w:sz w:val="32"/>
           <w:szCs w:val="32"/>
@@ -839,6 +846,7 @@
     </w:p>
     <w:p>
       <w:pPr>
+        <w:ind w:left="720"/>
         <w:rPr>
           <w:sz w:val="32"/>
           <w:szCs w:val="32"/>
@@ -854,6 +862,7 @@
     </w:p>
     <w:p>
       <w:pPr>
+        <w:ind w:left="720"/>
         <w:rPr>
           <w:sz w:val="32"/>
           <w:szCs w:val="32"/>
@@ -869,6 +878,7 @@
     </w:p>
     <w:p>
       <w:pPr>
+        <w:ind w:left="720"/>
         <w:rPr>
           <w:sz w:val="32"/>
           <w:szCs w:val="32"/>
@@ -884,6 +894,7 @@
     </w:p>
     <w:p>
       <w:pPr>
+        <w:ind w:left="720"/>
         <w:rPr>
           <w:sz w:val="32"/>
           <w:szCs w:val="32"/>
@@ -899,6 +910,7 @@
     </w:p>
     <w:p>
       <w:pPr>
+        <w:ind w:left="720"/>
         <w:rPr>
           <w:sz w:val="32"/>
           <w:szCs w:val="32"/>
@@ -915,6 +927,7 @@
     </w:p>
     <w:p>
       <w:pPr>
+        <w:ind w:left="720"/>
         <w:rPr>
           <w:sz w:val="32"/>
           <w:szCs w:val="32"/>
@@ -930,6 +943,7 @@
     </w:p>
     <w:p>
       <w:pPr>
+        <w:ind w:left="720"/>
         <w:rPr>
           <w:sz w:val="32"/>
           <w:szCs w:val="32"/>
@@ -947,6 +961,7 @@
     </w:p>
     <w:p>
       <w:pPr>
+        <w:ind w:left="720"/>
         <w:rPr>
           <w:sz w:val="32"/>
           <w:szCs w:val="32"/>
@@ -962,6 +977,7 @@
     </w:p>
     <w:p>
       <w:pPr>
+        <w:ind w:left="720"/>
         <w:rPr>
           <w:sz w:val="32"/>
           <w:szCs w:val="32"/>
@@ -977,6 +993,7 @@
     </w:p>
     <w:p>
       <w:pPr>
+        <w:ind w:left="720"/>
         <w:rPr>
           <w:sz w:val="32"/>
           <w:szCs w:val="32"/>
@@ -992,6 +1009,7 @@
     </w:p>
     <w:p>
       <w:pPr>
+        <w:ind w:left="720"/>
         <w:rPr>
           <w:sz w:val="32"/>
           <w:szCs w:val="32"/>
@@ -1007,6 +1025,7 @@
     </w:p>
     <w:p>
       <w:pPr>
+        <w:ind w:left="720"/>
         <w:rPr>
           <w:sz w:val="32"/>
           <w:szCs w:val="32"/>
@@ -1024,6 +1043,7 @@
     </w:p>
     <w:p>
       <w:pPr>
+        <w:ind w:left="720"/>
         <w:rPr>
           <w:sz w:val="32"/>
           <w:szCs w:val="32"/>
@@ -1039,6 +1059,7 @@
     </w:p>
     <w:p>
       <w:pPr>
+        <w:ind w:left="720"/>
         <w:rPr>
           <w:sz w:val="32"/>
           <w:szCs w:val="32"/>
@@ -1054,6 +1075,7 @@
     </w:p>
     <w:p>
       <w:pPr>
+        <w:ind w:left="720"/>
         <w:rPr>
           <w:sz w:val="32"/>
           <w:szCs w:val="32"/>

</xml_diff>